<commit_message>
implementación de store a porteos, cambiar el proceso de integración de datos,Validación de información generada por store desde la aplicación
 realización de procedimiento las transmision_edocs_bosch
Procedimiento de correo de error (consumo store)
</commit_message>
<xml_diff>
--- a/00-Documentacion/Migración de Aplicativos Escritorio INSTALACION SPOOLER.docx
+++ b/00-Documentacion/Migración de Aplicativos Escritorio INSTALACION SPOOLER.docx
@@ -50,7 +50,16 @@
           <w:bCs/>
           <w:lang w:val="es-ES_tradnl"/>
         </w:rPr>
-        <w:t>Acezos:</w:t>
+        <w:t>Accesos</w:t>
+      </w:r>
+      <w:r>
+        <w:rPr>
+          <w:rFonts w:ascii="Calibri Light" w:hAnsi="Calibri Light" w:cs="Calibri Light"/>
+          <w:b/>
+          <w:bCs/>
+          <w:lang w:val="es-ES_tradnl"/>
+        </w:rPr>
+        <w:t>:</w:t>
       </w:r>
     </w:p>
     <w:p>
@@ -75,17 +84,8 @@
           <w:rFonts w:ascii="Calibri Light" w:hAnsi="Calibri Light" w:cs="Calibri Light"/>
           <w:lang w:val="es-ES_tradnl"/>
         </w:rPr>
-        <w:t xml:space="preserve">   </w:t>
-      </w:r>
-      <w:proofErr w:type="gramStart"/>
-      <w:r>
-        <w:rPr>
-          <w:rFonts w:ascii="Calibri Light" w:hAnsi="Calibri Light" w:cs="Calibri Light"/>
-          <w:lang w:val="es-ES_tradnl"/>
-        </w:rPr>
-        <w:t xml:space="preserve">  .</w:t>
-      </w:r>
-      <w:proofErr w:type="gramEnd"/>
+        <w:t>.</w:t>
+      </w:r>
       <w:r>
         <w:t xml:space="preserve">    </w:t>
       </w:r>
@@ -235,15 +235,13 @@
         </w:rPr>
         <w:t xml:space="preserve">El aplicativo se </w:t>
       </w:r>
-      <w:proofErr w:type="spellStart"/>
-      <w:r>
-        <w:rPr>
-          <w:rFonts w:ascii="Calibri Light" w:hAnsi="Calibri Light" w:cs="Calibri Light"/>
-          <w:lang w:val="es-ES_tradnl"/>
-        </w:rPr>
-        <w:t>desarrollo</w:t>
-      </w:r>
-      <w:proofErr w:type="spellEnd"/>
+      <w:r>
+        <w:rPr>
+          <w:rFonts w:ascii="Calibri Light" w:hAnsi="Calibri Light" w:cs="Calibri Light"/>
+          <w:lang w:val="es-ES_tradnl"/>
+        </w:rPr>
+        <w:t>desarrolló</w:t>
+      </w:r>
       <w:r>
         <w:rPr>
           <w:rFonts w:ascii="Calibri Light" w:hAnsi="Calibri Light" w:cs="Calibri Light"/>
@@ -825,17 +823,13 @@
           <w:lang w:val="es-ES_tradnl"/>
         </w:rPr>
       </w:pPr>
-      <w:proofErr w:type="spellStart"/>
-      <w:proofErr w:type="gramStart"/>
-      <w:r>
-        <w:rPr>
-          <w:rFonts w:ascii="Calibri Light" w:hAnsi="Calibri Light" w:cs="Calibri Light"/>
-          <w:lang w:val="es-ES_tradnl"/>
-        </w:rPr>
-        <w:t>Licencia:Libre</w:t>
-      </w:r>
-      <w:proofErr w:type="spellEnd"/>
-      <w:proofErr w:type="gramEnd"/>
+      <w:r>
+        <w:rPr>
+          <w:rFonts w:ascii="Calibri Light" w:hAnsi="Calibri Light" w:cs="Calibri Light"/>
+          <w:lang w:val="es-ES_tradnl"/>
+        </w:rPr>
+        <w:t>Licencia: Libre</w:t>
+      </w:r>
       <w:r>
         <w:rPr>
           <w:rFonts w:ascii="Calibri Light" w:hAnsi="Calibri Light" w:cs="Calibri Light"/>

</xml_diff>

<commit_message>
Se aplico formato de correo para GSK
Se cambio el paso del parámetro por arreglo generado de los parámetros de insert
Proceso de paso de parámetro el consumo de store, para no dejar estáticos los campos . se manejara por arreglos 90 %
-SC_DIST.SPG_RS_COEX.P_VALIDA_CONFIRMACION_4
-SC_DIST.SPG_RS_COEX.P_OBTEN_DATOS_REPORTE_2
-SC_DIST.SPG_RS_COEX.P_OBTEN_DATOS_CORREO
Actualización de documentación SpreadsheetLight, generación de graficas
Adaptar proceso de adjuntar (ZIP) el correo de error Porteos;
</commit_message>
<xml_diff>
--- a/00-Documentacion/Migración de Aplicativos Escritorio INSTALACION SPOOLER.docx
+++ b/00-Documentacion/Migración de Aplicativos Escritorio INSTALACION SPOOLER.docx
@@ -397,7 +397,6 @@
         <w:t xml:space="preserve">     </w:t>
       </w:r>
       <w:proofErr w:type="spellStart"/>
-      <w:proofErr w:type="gramStart"/>
       <w:r>
         <w:rPr>
           <w:b/>
@@ -407,7 +406,6 @@
         <w:t>Microsoft.Extensions.Configuration.UserSecrets</w:t>
       </w:r>
       <w:proofErr w:type="spellEnd"/>
-      <w:proofErr w:type="gramEnd"/>
     </w:p>
     <w:p>
       <w:pPr>
@@ -629,7 +627,6 @@
         <w:t xml:space="preserve">    </w:t>
       </w:r>
       <w:proofErr w:type="spellStart"/>
-      <w:proofErr w:type="gramStart"/>
       <w:r>
         <w:rPr>
           <w:b/>
@@ -639,7 +636,6 @@
         <w:t>System.Configuration.ConfigurationManager</w:t>
       </w:r>
       <w:proofErr w:type="spellEnd"/>
-      <w:proofErr w:type="gramEnd"/>
     </w:p>
     <w:p>
       <w:pPr>
@@ -721,7 +717,6 @@
         </w:rPr>
       </w:pPr>
       <w:proofErr w:type="spellStart"/>
-      <w:proofErr w:type="gramStart"/>
       <w:r>
         <w:rPr>
           <w:b/>
@@ -731,7 +726,6 @@
         <w:t>Oracle.ManagedDataAccess.Core</w:t>
       </w:r>
       <w:proofErr w:type="spellEnd"/>
-      <w:proofErr w:type="gramEnd"/>
     </w:p>
     <w:p>
       <w:pPr>
@@ -914,6 +908,82 @@
           <w:lang w:val="es-ES_tradnl"/>
         </w:rPr>
         <w:t>.</w:t>
+      </w:r>
+    </w:p>
+    <w:p>
+      <w:pPr>
+        <w:ind w:left="255" w:firstLine="0"/>
+        <w:rPr>
+          <w:rFonts w:ascii="Calibri Light" w:hAnsi="Calibri Light" w:cs="Calibri Light"/>
+          <w:lang w:val="es-ES_tradnl"/>
+        </w:rPr>
+      </w:pPr>
+      <w:r>
+        <w:rPr>
+          <w:rFonts w:ascii="Calibri Light" w:hAnsi="Calibri Light" w:cs="Calibri Light"/>
+          <w:lang w:val="es-ES_tradnl"/>
+        </w:rPr>
+        <w:t>Licencia: Libre</w:t>
+      </w:r>
+    </w:p>
+    <w:p>
+      <w:pPr>
+        <w:ind w:left="255" w:firstLine="0"/>
+        <w:rPr>
+          <w:b/>
+          <w:bCs/>
+          <w:szCs w:val="24"/>
+        </w:rPr>
+      </w:pPr>
+    </w:p>
+    <w:p>
+      <w:pPr>
+        <w:ind w:left="255" w:firstLine="0"/>
+        <w:rPr>
+          <w:b/>
+          <w:bCs/>
+          <w:szCs w:val="24"/>
+        </w:rPr>
+      </w:pPr>
+      <w:proofErr w:type="spellStart"/>
+      <w:r>
+        <w:rPr>
+          <w:b/>
+          <w:bCs/>
+          <w:szCs w:val="24"/>
+        </w:rPr>
+        <w:t>SpreadsheetLight</w:t>
+      </w:r>
+      <w:proofErr w:type="spellEnd"/>
+    </w:p>
+    <w:p>
+      <w:pPr>
+        <w:ind w:left="255" w:firstLine="0"/>
+        <w:rPr>
+          <w:rFonts w:ascii="Calibri Light" w:hAnsi="Calibri Light" w:cs="Calibri Light"/>
+          <w:lang w:val="es-ES_tradnl"/>
+        </w:rPr>
+      </w:pPr>
+      <w:r>
+        <w:rPr>
+          <w:rFonts w:ascii="Calibri Light" w:hAnsi="Calibri Light" w:cs="Calibri Light"/>
+          <w:lang w:val="es-ES_tradnl"/>
+        </w:rPr>
+        <w:t xml:space="preserve">Librería </w:t>
+      </w:r>
+      <w:r>
+        <w:rPr>
+          <w:rFonts w:ascii="Calibri Light" w:hAnsi="Calibri Light" w:cs="Calibri Light"/>
+          <w:lang w:val="es-ES_tradnl"/>
+        </w:rPr>
+        <w:t xml:space="preserve">para </w:t>
+      </w:r>
+      <w:r>
+        <w:rPr>
+          <w:rFonts w:ascii="Calibri Light" w:hAnsi="Calibri Light" w:cs="Calibri Light"/>
+          <w:lang w:val="es-ES_tradnl"/>
+        </w:rPr>
+        <w:t>generación de graficas</w:t>
       </w:r>
     </w:p>
     <w:p>

</xml_diff>